<commit_message>
Signed to contract Doc
</commit_message>
<xml_diff>
--- a/root/Documents/group-contract-template.docx
+++ b/root/Documents/group-contract-template.docx
@@ -21,15 +21,7 @@
     </w:p>
     <w:p>
       <w:r>
-        <w:t xml:space="preserve">The success of a group depends on the contributions and professionalism of each and </w:t>
-      </w:r>
-      <w:proofErr w:type="gramStart"/>
-      <w:r>
-        <w:t>all of</w:t>
-      </w:r>
-      <w:proofErr w:type="gramEnd"/>
-      <w:r>
-        <w:t xml:space="preserve"> its members. When you join a group, you are throwing your lot in with the group. The group will let each member share in the fruits of its </w:t>
+        <w:t xml:space="preserve">The success of a group depends on the contributions and professionalism of each and all of its members. When you join a group, you are throwing your lot in with the group. The group will let each member share in the fruits of its </w:t>
       </w:r>
       <w:proofErr w:type="spellStart"/>
       <w:r>
@@ -68,10 +60,10 @@
         <w:tblLook w:val="04A0" w:firstRow="1" w:lastRow="0" w:firstColumn="1" w:lastColumn="0" w:noHBand="0" w:noVBand="1"/>
       </w:tblPr>
       <w:tblGrid>
-        <w:gridCol w:w="2337"/>
-        <w:gridCol w:w="2337"/>
-        <w:gridCol w:w="2338"/>
-        <w:gridCol w:w="2338"/>
+        <w:gridCol w:w="2315"/>
+        <w:gridCol w:w="2391"/>
+        <w:gridCol w:w="2321"/>
+        <w:gridCol w:w="2323"/>
       </w:tblGrid>
       <w:tr>
         <w:tc>
@@ -120,25 +112,57 @@
           <w:tcPr>
             <w:tcW w:w="2337" w:type="dxa"/>
           </w:tcPr>
-          <w:p/>
+          <w:p>
+            <w:r>
+              <w:t>Janice Kang</w:t>
+            </w:r>
+          </w:p>
         </w:tc>
         <w:tc>
           <w:tcPr>
             <w:tcW w:w="2337" w:type="dxa"/>
           </w:tcPr>
-          <w:p/>
+          <w:p>
+            <w:r>
+              <w:t>Jkang108@myseneca.ca</w:t>
+            </w:r>
+          </w:p>
         </w:tc>
         <w:tc>
           <w:tcPr>
             <w:tcW w:w="2338" w:type="dxa"/>
           </w:tcPr>
-          <w:p/>
+          <w:p>
+            <w:r>
+              <w:t>437-663-2219</w:t>
+            </w:r>
+          </w:p>
         </w:tc>
         <w:tc>
           <w:tcPr>
             <w:tcW w:w="2338" w:type="dxa"/>
           </w:tcPr>
-          <w:p/>
+          <w:p>
+            <w:r>
+              <w:t>river._.</w:t>
+            </w:r>
+            <w:proofErr w:type="spellStart"/>
+            <w:r>
+              <w:t>jjy</w:t>
+            </w:r>
+            <w:proofErr w:type="spellEnd"/>
+            <w:r>
+              <w:t xml:space="preserve"> (</w:t>
+            </w:r>
+            <w:proofErr w:type="spellStart"/>
+            <w:r>
+              <w:t>instagram</w:t>
+            </w:r>
+            <w:proofErr w:type="spellEnd"/>
+            <w:r>
+              <w:t>)</w:t>
+            </w:r>
+          </w:p>
         </w:tc>
       </w:tr>
       <w:tr>
@@ -348,7 +372,13 @@
     </w:p>
     <w:p>
       <w:r>
-        <w:t xml:space="preserve"> In addition, they agree to participate in ___ meeting(s) per week outside of class time.</w:t>
+        <w:t xml:space="preserve"> In addition, they agree to participate in _</w:t>
+      </w:r>
+      <w:r>
+        <w:t>1</w:t>
+      </w:r>
+      <w:r>
+        <w:t>_ meeting(s) per week outside of class time.</w:t>
       </w:r>
     </w:p>
     <w:p>
@@ -358,18 +388,10 @@
     </w:p>
     <w:p>
       <w:r>
-        <w:t xml:space="preserve">For the preparation of group submissions, the group will </w:t>
-      </w:r>
-      <w:proofErr w:type="gramStart"/>
-      <w:r>
-        <w:t xml:space="preserve">meet </w:t>
-      </w:r>
-      <w:r>
-        <w:t xml:space="preserve"> _</w:t>
-      </w:r>
-      <w:proofErr w:type="gramEnd"/>
-      <w:r>
-        <w:t>_____ via _________.</w:t>
+        <w:t xml:space="preserve">For the preparation of group submissions, the group will meet </w:t>
+      </w:r>
+      <w:r>
+        <w:t xml:space="preserve"> ______ via _________.</w:t>
       </w:r>
     </w:p>
     <w:p>
@@ -470,15 +492,7 @@
     </w:p>
     <w:p>
       <w:r>
-        <w:t xml:space="preserve">A group member who submits substandard </w:t>
-      </w:r>
-      <w:proofErr w:type="gramStart"/>
-      <w:r>
-        <w:t>work  shall</w:t>
-      </w:r>
-      <w:proofErr w:type="gramEnd"/>
-      <w:r>
-        <w:t xml:space="preserve"> _________.</w:t>
+        <w:t>A group member who submits substandard work  shall _________.</w:t>
       </w:r>
     </w:p>
     <w:p>
@@ -547,15 +561,7 @@
     </w:p>
     <w:p>
       <w:r>
-        <w:t>(</w:t>
-      </w:r>
-      <w:proofErr w:type="gramStart"/>
-      <w:r>
-        <w:t>add</w:t>
-      </w:r>
-      <w:proofErr w:type="gramEnd"/>
-      <w:r>
-        <w:t xml:space="preserve"> as appropriate)</w:t>
+        <w:t>(add as appropriate)</w:t>
       </w:r>
     </w:p>
     <w:p>
@@ -591,6 +597,70 @@
     </w:p>
     <w:p>
       <w:r>
+        <w:rPr>
+          <w:noProof/>
+        </w:rPr>
+        <mc:AlternateContent>
+          <mc:Choice Requires="wpi">
+            <w:drawing>
+              <wp:anchor distT="0" distB="0" distL="114300" distR="114300" simplePos="0" relativeHeight="251661312" behindDoc="0" locked="0" layoutInCell="1" allowOverlap="1" wp14:anchorId="76935098" wp14:editId="4E970C5F">
+                <wp:simplePos x="0" y="0"/>
+                <wp:positionH relativeFrom="column">
+                  <wp:posOffset>3761105</wp:posOffset>
+                </wp:positionH>
+                <wp:positionV relativeFrom="paragraph">
+                  <wp:posOffset>-76835</wp:posOffset>
+                </wp:positionV>
+                <wp:extent cx="1381125" cy="488315"/>
+                <wp:effectExtent l="38100" t="38100" r="9525" b="45085"/>
+                <wp:wrapNone/>
+                <wp:docPr id="1450714128" name="Ink 12"/>
+                <wp:cNvGraphicFramePr/>
+                <a:graphic xmlns:a="http://schemas.openxmlformats.org/drawingml/2006/main">
+                  <a:graphicData uri="http://schemas.microsoft.com/office/word/2010/wordprocessingInk">
+                    <w14:contentPart bwMode="auto" r:id="rId4">
+                      <w14:nvContentPartPr>
+                        <w14:cNvContentPartPr/>
+                      </w14:nvContentPartPr>
+                      <w14:xfrm>
+                        <a:off x="0" y="0"/>
+                        <a:ext cx="1381125" cy="488315"/>
+                      </w14:xfrm>
+                    </w14:contentPart>
+                  </a:graphicData>
+                </a:graphic>
+              </wp:anchor>
+            </w:drawing>
+          </mc:Choice>
+          <mc:Fallback>
+            <w:pict>
+              <v:shapetype w14:anchorId="38125BFC" id="_x0000_t75" coordsize="21600,21600" o:spt="75" o:preferrelative="t" path="m@4@5l@4@11@9@11@9@5xe" filled="f" stroked="f">
+                <v:stroke joinstyle="miter"/>
+                <v:formulas>
+                  <v:f eqn="if lineDrawn pixelLineWidth 0"/>
+                  <v:f eqn="sum @0 1 0"/>
+                  <v:f eqn="sum 0 0 @1"/>
+                  <v:f eqn="prod @2 1 2"/>
+                  <v:f eqn="prod @3 21600 pixelWidth"/>
+                  <v:f eqn="prod @3 21600 pixelHeight"/>
+                  <v:f eqn="sum @0 0 1"/>
+                  <v:f eqn="prod @6 1 2"/>
+                  <v:f eqn="prod @7 21600 pixelWidth"/>
+                  <v:f eqn="sum @8 21600 0"/>
+                  <v:f eqn="prod @7 21600 pixelHeight"/>
+                  <v:f eqn="sum @10 21600 0"/>
+                </v:formulas>
+                <v:path o:extrusionok="f" gradientshapeok="t" o:connecttype="rect"/>
+                <o:lock v:ext="edit" aspectratio="t"/>
+              </v:shapetype>
+              <v:shape id="Ink 12" o:spid="_x0000_s1026" type="#_x0000_t75" style="position:absolute;margin-left:295.65pt;margin-top:-6.55pt;width:109.7pt;height:39.4pt;z-index:251661312;visibility:visible;mso-wrap-style:square;mso-wrap-distance-left:9pt;mso-wrap-distance-top:0;mso-wrap-distance-right:9pt;mso-wrap-distance-bottom:0;mso-position-horizontal:absolute;mso-position-horizontal-relative:text;mso-position-vertical:absolute;mso-position-vertical-relative:text" o:gfxdata="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">
+                <v:imagedata r:id="rId5" o:title=""/>
+              </v:shape>
+            </w:pict>
+          </mc:Fallback>
+        </mc:AlternateContent>
+      </w:r>
+      <w:r>
         <w:t>DATE: ________________</w:t>
       </w:r>
     </w:p>
@@ -599,7 +669,7 @@
         <w:t>Print Name:</w:t>
       </w:r>
       <w:r>
-        <w:tab/>
+        <w:t xml:space="preserve"> Janice Kang</w:t>
       </w:r>
       <w:r>
         <w:tab/>
@@ -639,69 +709,6 @@
     <w:p>
       <w:r>
         <w:lastRenderedPageBreak/>
-        <w:t>Print Name:</w:t>
-      </w:r>
-      <w:r>
-        <w:tab/>
-      </w:r>
-      <w:r>
-        <w:tab/>
-      </w:r>
-      <w:r>
-        <w:tab/>
-      </w:r>
-      <w:r>
-        <w:tab/>
-      </w:r>
-      <w:r>
-        <w:tab/>
-        <w:t>Signature:</w:t>
-      </w:r>
-    </w:p>
-    <w:p>
-      <w:r>
-        <w:t>Print Name:</w:t>
-      </w:r>
-      <w:r>
-        <w:tab/>
-      </w:r>
-      <w:r>
-        <w:tab/>
-      </w:r>
-      <w:r>
-        <w:tab/>
-      </w:r>
-      <w:r>
-        <w:tab/>
-      </w:r>
-      <w:r>
-        <w:tab/>
-        <w:t>Signature:</w:t>
-      </w:r>
-    </w:p>
-    <w:p>
-      <w:r>
-        <w:t>Print Name:</w:t>
-      </w:r>
-      <w:r>
-        <w:tab/>
-      </w:r>
-      <w:r>
-        <w:tab/>
-      </w:r>
-      <w:r>
-        <w:tab/>
-      </w:r>
-      <w:r>
-        <w:tab/>
-      </w:r>
-      <w:r>
-        <w:tab/>
-        <w:t>Signature:</w:t>
-      </w:r>
-    </w:p>
-    <w:p>
-      <w:r>
         <w:t>Print Name:</w:t>
       </w:r>
       <w:r>
@@ -1347,6 +1354,34 @@
 </w:styles>
 </file>
 
+<file path=word/ink/ink1.xml><?xml version="1.0" encoding="utf-8"?>
+<inkml:ink xmlns:inkml="http://www.w3.org/2003/InkML">
+  <inkml:definitions>
+    <inkml:context xml:id="ctx0">
+      <inkml:inkSource xml:id="inkSrc0">
+        <inkml:traceFormat>
+          <inkml:channel name="X" type="integer" min="-2.14748E9" max="2.14748E9" units="cm"/>
+          <inkml:channel name="Y" type="integer" min="-2.14748E9" max="2.14748E9" units="cm"/>
+          <inkml:channel name="F" type="integer" max="32767" units="dev"/>
+        </inkml:traceFormat>
+        <inkml:channelProperties>
+          <inkml:channelProperty channel="X" name="resolution" value="1000" units="1/cm"/>
+          <inkml:channelProperty channel="Y" name="resolution" value="1000" units="1/cm"/>
+          <inkml:channelProperty channel="F" name="resolution" value="0" units="1/dev"/>
+        </inkml:channelProperties>
+      </inkml:inkSource>
+      <inkml:timestamp xml:id="ts0" timeString="2024-02-24T18:42:31.229"/>
+    </inkml:context>
+    <inkml:brush xml:id="br0">
+      <inkml:brushProperty name="width" value="0.035" units="cm"/>
+      <inkml:brushProperty name="height" value="0.035" units="cm"/>
+    </inkml:brush>
+  </inkml:definitions>
+  <inkml:trace contextRef="#ctx0" brushRef="#br0">42 585 24575,'0'5'0,"-1"1"0,0-1 0,-1 1 0,1-1 0,-1 1 0,0-1 0,-1 0 0,-3 7 0,3-5 0,-1 0 0,1 1 0,-3 10 0,6-17 0,-7 41 0,7-40 0,0 1 0,-1-1 0,1 0 0,1 1 0,-1-1 0,0 0 0,0 1 0,1-1 0,-1 0 0,1 0 0,0 1 0,0-1 0,0 0 0,0 0 0,2 4 0,-2-6 0,1 1 0,-1 0 0,0 0 0,0-1 0,0 1 0,1 0 0,-1-1 0,0 0 0,1 1 0,-1-1 0,1 0 0,-1 1 0,0-1 0,1 0 0,-1 0 0,1 0 0,-1 0 0,0-1 0,1 1 0,1-1 0,29-9 0,-28 8 0,6-2 0,-1-2 0,1 1 0,16-14 0,-16 11 0,0 1 0,21-11 0,-14 10 0,-1-2 0,22-16 0,-19 13 0,19-11 0,-25 18 0,-1 1 0,1 0 0,17-3 0,-13 4 0,22-10 0,-6 0 0,37-23 0,-47 25 0,0 1 0,1 1 0,36-10 0,-34 12 0,0-1 0,43-21 0,71-45 0,19-5 0,-147 74 0,21-13 0,-23 12 0,0 1 0,21-9 0,-30 14 0,0 1 0,1 0 0,-1-1 0,0 1 0,1 0 0,-1 0 0,0-1 0,1 1 0,-1 0 0,0 0 0,1 1 0,-1-1 0,0 0 0,1 0 0,-1 1 0,0-1 0,1 1 0,0 0 0,-1-1 0,-1 1 0,1-1 0,0 1 0,-1-1 0,1 1 0,-1 0 0,0-1 0,1 1 0,-1 0 0,1-1 0,-1 1 0,0 0 0,0 0 0,1-1 0,-1 1 0,0 0 0,0 0 0,0 0 0,0-1 0,0 1 0,0 0 0,0 0 0,0-1 0,0 1 0,0 0 0,0 0 0,-1 0 0,1-1 0,0 1 0,-1 0 0,1-1 0,0 1 0,-1 0 0,0 0 0,-6 11 0,0-1 0,-2 0 0,1 0 0,-1-1 0,-12 11 0,-1 1 0,13-12 0,-1 0 0,1-1 0,0 2 0,1-1 0,0 1 0,0 0 0,1 1 0,-10 24 0,13-29 0,1 1 0,-2-1 0,1 1 0,-1-1 0,0-1 0,-12 13 0,-5 7 0,12-13 0,-2 0 0,0-1 0,-23 19 0,26-23 0,1 1 0,-1 1 0,2-1 0,-1 1 0,-7 15 0,-2 0 0,-2 4 0,-35 46 0,44-62 0,-16 26 0,19-27 0,-1 1 0,-18 20 0,-23 29 0,5-8 0,-3 7 0,31-39 0,-26 29 0,24-31 0,-20 30 0,-12 14 0,43-56 0,0-1 0,0-1 0,0 0 0,-1 0 0,0 0 0,-11 5 0,18-10 0,1-1 0,-1 0 0,0 1 0,1-1 0,-1 0 0,0 1 0,1-1 0,-1 0 0,0 0 0,0 0 0,1 1 0,-1-1 0,0 0 0,1 0 0,-1 0 0,0 0 0,0 0 0,1-1 0,-1 1 0,0 0 0,0 0 0,0-1 0,1 1 0,-1-1 0,1 1 0,0-1 0,-1 1 0,1-1 0,0 1 0,-1-1 0,1 1 0,0-1 0,0 1 0,0-1 0,-1 1 0,1-1 0,0 1 0,0-1 0,0 0 0,0 1 0,0-1 0,0 0 0,0-3 0,1 1 0,-1-1 0,1 1 0,0-1 0,0 1 0,0-1 0,3-3 0,-1 2 0,0 0 0,1 0 0,0 1 0,0-1 0,0 1 0,0 0 0,1 0 0,4-3 0,-1 2 0,-2-1 0,11-10 0,-10 7 0,42-43 0,-43 46 0,0 1 0,0 1 0,1-1 0,0 1 0,-1 0 0,16-6 0,-7 3 0,0 0 0,0-1 0,-1-1 0,0 0 0,24-21 0,-4 3 0,-9 10 0,-1 1 0,2 1 0,0 2 0,44-17 0,12-7 0,-60 25 0,1 1 0,37-12 0,96-30 0,-48 13 0,27-11 0,-103 38 0,-20 9 0,-1 0 0,0 0 0,0-2 0,-1 1 0,12-9 0,-17 8 0,-6 3 0,0 3 0,0 0 0,0 0 0,1 0 0,-1 0 0,0 0 0,1 0 0,-1 0 0,0 0 0,1 0 0,-1 0 0,0 1 0,0-1 0,1 0 0,-1 1 0,1-1 0,-2 1 0,-6 6 0,0 0 0,1 1 0,-1 0 0,2 0 0,-1 0 0,1 1 0,1 0 0,-6 10 0,3-4 0,-20 26 0,-29 37 0,10-13 0,25-36 0,10-12 0,-22 23 0,33-40 0,1 1 0,-1-1 0,1 1 0,0-1 0,-1 0 0,1 1 0,0-1 0,-1 1 0,1-1 0,0 1 0,-1-1 0,1 1 0,0-1 0,0 1 0,0 0 0,0-1 0,0 1 0,-1-1 0,1 1 0,0-1 0,0 1 0,0 0 0,0-1 0,1 1 0,-1-1 0,0 2 0,1-1 0,-1 0 0,1 0 0,0 0 0,-1 0 0,1 0 0,0-1 0,0 1 0,0 0 0,0 0 0,0-1 0,0 1 0,1 1 0,6 1 0,0 1 0,0-1 0,9 2 0,-10-3 0,-1 0 0,2 1 0,1 0 0,1-1 0,-1 0 0,16 2 0,-21-4 0,-1 0 0,0-1 0,1 1 0,-1-1 0,0 0 0,0 0 0,1 0 0,-1 0 0,0 0 0,0 0 0,0-1 0,0 0 0,-1 0 0,1 0 0,0 0 0,4-4 0,2-4 0,-1 0 0,-1-1 0,1 0 0,-2 0 0,1 0 0,4-14 0,-1 5 0,4-6 0,-10 20 0,0 0 0,0-1 0,-1 1 0,0-1 0,-1 0 0,3-11 0,0-12 0,-5 21 0,1 1 0,1-1 0,0 1 0,0 0 0,3-9 0,4-7 0,-9 22 0,0 5 0,-3 6 0,-23 56 0,0 3 0,21-51 0,0 0 0,1 0 0,1 1 0,-2 22 0,5-35 0,0 0 0,0 0 0,1 0 0,0 0 0,0-1 0,0 1 0,0 0 0,5 8 0,-5-10 0,1 0 0,0 0 0,0 0 0,0-1 0,0 1 0,0-1 0,0 0 0,1 0 0,-1 0 0,1 0 0,0 0 0,0 0 0,-1 0 0,7 1 0,-2 0 0,1 0 0,0 0 0,-1-1 0,1-1 0,0 1 0,0-1 0,14 0 0,-20-1 0,1 0 0,0-1 0,0 1 0,0 0 0,-1-1 0,1 0 0,0 0 0,-1 0 0,1 0 0,-1 0 0,1 0 0,-1 0 0,1-1 0,-1 0 0,0 1 0,0-1 0,0 0 0,0 0 0,0 0 0,0 0 0,0 0 0,-1-1 0,1 1 0,-1 0 0,2-4 0,2-9 0,7-26 0,3-11 0,5-3 0,-12 28 0,24-48 0,9-4 0,27-48 0,-25 62 0,-38 58 0,1 1 0,0 0 0,0 0 0,0 0 0,1 0 0,0 1 0,8-5 0,-14 10 0,-1 0 0,1 0 0,-1 0 0,0-1 0,1 1 0,-1 0 0,1 0 0,-1 0 0,1 0 0,-1 0 0,1 0 0,-1 0 0,1 0 0,-1 0 0,1 0 0,-1 0 0,1 0 0,-1 0 0,0 0 0,1 0 0,-1 1 0,1-1 0,-1 0 0,1 0 0,-1 0 0,0 1 0,1-1 0,-1 0 0,0 1 0,1-1 0,-1 0 0,0 1 0,1-1 0,-1 0 0,0 1 0,1-1 0,-1 1 0,0-1 0,0 0 0,0 1 0,0-1 0,1 1 0,-1-1 0,0 1 0,0-1 0,0 1 0,0-1 0,0 1 0,0-1 0,0 1 0,1 29 0,-1-26 0,-2 19 0,-1 0 0,-1-1 0,-10 35 0,10-42 0,-15 37 0,12-36 0,-6 24 0,1-1 0,8-27 0,0 1 0,1-1 0,1 1 0,-2 16 0,3-16 0,0 2 0,1 0 0,0 0 0,5 28 0,-5-42 0,0-1 0,0 1 0,0 0 0,0-1 0,0 1 0,0-1 0,0 1 0,1 0 0,-1-1 0,0 1 0,1-1 0,-1 1 0,0-1 0,1 1 0,-1-1 0,0 1 0,1-1 0,-1 1 0,1-1 0,-1 0 0,1 1 0,0-1 0,0 0 0,-1 0 0,1 0 0,-1 0 0,1 0 0,-1 0 0,0 0 0,1 0 0,-1-1 0,1 1 0,-1 0 0,1 0 0,-1-1 0,1 1 0,-1 0 0,0-1 0,1 1 0,-1 0 0,0-1 0,1 1 0,0-1 0,15-28 0,-14 25 0,9-22 0,-1-1 0,-2 0 0,8-39 0,-8 30 0,17-46 0,-22 76 0,-1 1 0,1 0 0,1 0 0,-1 1 0,1-1 0,-1 1 0,1-1 0,0 1 0,7-5 0,17-18 0,24-30 0,85-71 0,-46 55 0,-73 60 0,1 2 0,-1 0 0,30-11 0,-47 21 0,0 1 0,0-1 0,0 1 0,0 0 0,0-1 0,0 1 0,0 0 0,1 0 0,-1 0 0,0 0 0,0 0 0,0 0 0,0 0 0,1 0 0,-1 0 0,0 0 0,0 1 0,0-1 0,0 1 0,0-1 0,0 0 0,2 2 0,-2-1 0,0 1 0,1-1 0,-1 0 0,0 1 0,0-1 0,0 1 0,0-1 0,-1 1 0,1 0 0,0-1 0,-1 1 0,1 0 0,0 2 0,1 7 0,-1 0 0,0 0 0,-2 20 0,1-22 0,0 13 0,-2 1 0,-1 0 0,-5 23 0,-9 14 0,-5 20 0,20-71 0,1 0 0,0 1 0,1-1 0,0 0 0,0 1 0,3 15 0,-3-23 0,0 0 0,1-1 0,-1 1 0,1-1 0,-1 1 0,1 0 0,0-1 0,-1 1 0,1-1 0,0 0 0,0 1 0,0-1 0,0 0 0,0 1 0,0-1 0,0 0 0,1 0 0,-1 0 0,0 0 0,1 0 0,-1 0 0,0-1 0,1 1 0,1 0 0,-1 0 0,0-1 0,0 0 0,0 0 0,0 0 0,0 0 0,-1 0 0,1 0 0,0-1 0,0 1 0,0-1 0,0 1 0,0-1 0,-1 1 0,1-1 0,0 0 0,-1 0 0,1 0 0,0 0 0,-1 0 0,3-3 0,2-2 0,1-2 0,-1 1 0,0-1 0,0 0 0,-1 0 0,7-14 0,-5 9 0,15-21 0,-10 16 0,0 0 0,-1 0 0,13-31 0,-16 33 0,0 1 0,2 0 0,11-13 0,-13 17 0,0 0 0,0 0 0,-1-1 0,-1 0 0,11-25 0,-11 21 0,-2 13 0,-1 12 0,-2-2 0,-1 0 0,-1 0 0,1 1 0,-1-1 0,0 0 0,-1 0 0,1 0 0,-1 0 0,-1-1 0,1 1 0,-1-1 0,-1 1 0,1-1 0,-1 0 0,0 0 0,0 0 0,-1-1 0,1 1 0,-10 6 0,10-8 0,0 0 0,0 0 0,0 0 0,1 1 0,-1-1 0,1 1 0,0 0 0,0 0 0,1 0 0,-1 0 0,1 0 0,1 1 0,-3 6 0,3-8 0,0 0 0,1 1 0,-1-1 0,1 0 0,0 1 0,0-1 0,1 0 0,-1 0 0,1 1 0,0-1 0,0 0 0,0 0 0,0 0 0,1 0 0,0 0 0,0 0 0,4 6 0,0-3 0,-1-1 0,1 0 0,1 0 0,-1 0 0,1-1 0,0 0 0,1 0 0,-1-1 0,1 0 0,11 4 0,-14-6 0,-1-1 0,1 1 0,0-1 0,0 0 0,0-1 0,0 1 0,-1-1 0,10-1 0,-10 1 0,-1-1 0,0 0 0,0 0 0,0 0 0,0 0 0,0 0 0,0-1 0,0 1 0,0-1 0,-1 0 0,1 1 0,-1-1 0,1-1 0,2-2 0,-1 0 0,0 0 0,-1-1 0,1 1 0,3-9 0,-5 8 0,1 0 0,0 0 0,1 1 0,6-9 0,3-1 0,0-2 0,-1 0 0,-1-1 0,0 0 0,-2 0 0,9-24 0,-12 30 0,0 0 0,1 0 0,8-11 0,-8 14 0,-1 1 0,-1-1 0,0-1 0,0 1 0,-1-1 0,5-14 0,-8 19 0,0 3 0,-1 1 0,1-1 0,-1 1 0,1-1 0,-1 0 0,1 1 0,-1-1 0,0 0 0,0 1 0,0-1 0,0 0 0,0 1 0,-1-1 0,1 1 0,0-1 0,-1-2 0,0 4 0,1 0 0,-1 0 0,1 0 0,-1 0 0,1 0 0,-1 0 0,1 1 0,-1-1 0,1 0 0,-1 0 0,1 0 0,-1 0 0,1 1 0,-1-1 0,1 0 0,-1 0 0,1 1 0,0-1 0,-1 0 0,1 1 0,0-1 0,-1 1 0,-9 9 0,7-6 0,1-1 0,-1 1 0,1 0 0,0 0 0,0 0 0,1 0 0,-1 0 0,-1 8 0,-5 38 0,6-31 0,-6 26 0,5-35 0,1 0 0,0 0 0,0 1 0,1-1 0,1 0 0,0 1 0,0-1 0,2 13 0,-1-22 0,0 1 0,-1 0 0,1 0 0,0 0 0,0-1 0,0 1 0,0-1 0,0 1 0,1-1 0,-1 1 0,0-1 0,1 1 0,-1-1 0,1 0 0,0 0 0,-1 0 0,1 0 0,0 0 0,-1 0 0,1-1 0,0 1 0,0 0 0,0-1 0,0 1 0,0-1 0,2 0 0,7 2 0,1-2 0,-1 0 0,17-1 0,-10 0 0,28 0 0,48-2 0,-83 1 0,-1 0 0,1 0 0,-1-1 0,0 0 0,0-1 0,17-8 0,-12 4 0,43-27 0,-51 30 0,0 0 0,0-1 0,-1 0 0,0 0 0,-1 0 0,6-8 0,2-5 0,0 1 0,0 0 0,-2-1 0,0-1 0,15-38 0,13-58 0,-37 110 0,2-6 0,-1 0 0,3-14 0,-6 25 0,0 1 0,0 0 0,0-1 0,1 1 0,-1-1 0,0 1 0,0 0 0,0-1 0,0 1 0,0 0 0,0-1 0,-1 1 0,1 0 0,0-1 0,0 1 0,0 0 0,0-1 0,0 1 0,0 0 0,-1-1 0,1 1 0,0 0 0,0-1 0,0 1 0,-1 0 0,1 0 0,0-1 0,0 1 0,-1 0 0,1 0 0,0-1 0,-1 1 0,1 0 0,0 0 0,-1 0 0,1 0 0,0 0 0,-1-1 0,1 1 0,0 0 0,-1 0 0,1 0 0,0 0 0,-1 0 0,1 0 0,0 0 0,-1 0 0,1 0 0,-1 0 0,1 0 0,0 1 0,-1-1 0,1 0 0,0 0 0,-1 0 0,1 0 0,-2 1 0,0 0 0,0 0 0,0 0 0,0 0 0,0 0 0,0 0 0,0 1 0,-2 1 0,-3 7 0,0-1 0,0 2 0,-8 14 0,10-15 0,-1 1 0,0-1 0,-15 16 0,0-3 0,-70 66 0,86-84 0,1-1 0,-1 1 0,1 0 0,0 1 0,0-1 0,1 1 0,0 0 0,0 0 0,0 0 0,0 0 0,1 0 0,-2 11 0,1-4 0,1-1 0,1 1 0,0 0 0,0 0 0,3 20 0,-2-30 0,1-1 0,-1 1 0,1-1 0,-1 1 0,1-1 0,0 0 0,0 1 0,0-1 0,1 0 0,-1 0 0,0 0 0,1 0 0,-1 0 0,1 0 0,0 0 0,0 0 0,0 0 0,-1-1 0,2 1 0,-1-1 0,0 0 0,0 0 0,0 1 0,1-1 0,-1 0 0,0-1 0,1 1 0,-1 0 0,4 0 0,7 1 0,1-1 0,-1 0 0,1-1 0,17-2 0,-10 1 0,-7 0 0,0 0 0,-1-1 0,0-1 0,1 0 0,-1-1 0,0-1 0,22-10 0,-13 3 0,-1-1 0,0 0 0,26-23 0,-37 27 0,-1-1 0,0 1 0,-1-2 0,13-20 0,-12 17 0,23-27 0,-29 38-113,-2 2 30,1-1-1,-1 1 1,1-1-1,-1 1 1,0-1-1,0 0 1,1 0-1,-1 1 1,0-1-1,0 0 1,-1 0-1,1 0 1,0 0-1,0-3 1,-2-2-6743</inkml:trace>
+  <inkml:trace contextRef="#ctx0" brushRef="#br0" timeOffset="1989.67">2806 1 24575,'1'19'0,"-1"-12"0,1-1 0,-1 1 0,0-1 0,-1 1 0,0-1 0,0 1 0,0-1 0,-1 0 0,-4 12 0,1-8 0,-1-1 0,0 0 0,0 0 0,-1 0 0,0-1 0,-15 13 0,-25 28 0,47-48-35,0-1 0,0 0 0,0 0 0,0 1 0,-1-1 0,1 0 0,0 0 0,0 1 0,0-1 0,-1 0 0,1 0 0,0 1 0,0-1 0,-1 0 0,1 0 0,0 0 0,-1 0 0,1 0 0,0 1 0,0-1 0,-1 0 0,1 0 0,0 0 0,-1 0 0,1 0 0,0 0 0,-1 0 0,1 0 0,0 0 0,-1 0 0,1 0 0,0 0 0,-1 0 0,1-1 0,0 1 0,0 0 0,-1 0 0,1 0 0</inkml:trace>
+</inkml:ink>
+</file>
+
 <file path=word/theme/theme1.xml><?xml version="1.0" encoding="utf-8"?>
 <a:theme xmlns:a="http://schemas.openxmlformats.org/drawingml/2006/main" name="Office Theme">
   <a:themeElements>

</xml_diff>